<commit_message>
Game page skeleton finished
</commit_message>
<xml_diff>
--- a/text/Website-Info-english.docx
+++ b/text/Website-Info-english.docx
@@ -1,6 +1,6 @@
 
 <file path=word/document.xml><?xml version="1.0" encoding="utf-8"?>
-<w:document xmlns:wpc="http://schemas.microsoft.com/office/word/2010/wordprocessingCanvas" xmlns:mo="http://schemas.microsoft.com/office/mac/office/2008/main" xmlns:mc="http://schemas.openxmlformats.org/markup-compatibility/2006" xmlns:mv="urn:schemas-microsoft-com:mac:vml" xmlns:o="urn:schemas-microsoft-com:office:office" xmlns:r="http://schemas.openxmlformats.org/officeDocument/2006/relationships" xmlns:m="http://schemas.openxmlformats.org/officeDocument/2006/math" xmlns:v="urn:schemas-microsoft-com:vml" xmlns:wp14="http://schemas.microsoft.com/office/word/2010/wordprocessingDrawing" xmlns:wp="http://schemas.openxmlformats.org/drawingml/2006/wordprocessingDrawing" xmlns:w10="urn:schemas-microsoft-com:office:word" xmlns:w="http://schemas.openxmlformats.org/wordprocessingml/2006/main" xmlns:w14="http://schemas.microsoft.com/office/word/2010/wordml" xmlns:w15="http://schemas.microsoft.com/office/word/2012/wordml" xmlns:wpg="http://schemas.microsoft.com/office/word/2010/wordprocessingGroup" xmlns:wpi="http://schemas.microsoft.com/office/word/2010/wordprocessingInk" xmlns:wne="http://schemas.microsoft.com/office/word/2006/wordml" xmlns:wps="http://schemas.microsoft.com/office/word/2010/wordprocessingShape" mc:Ignorable="w14 w15 wp14">
+<w:document xmlns:wpc="http://schemas.microsoft.com/office/word/2010/wordprocessingCanvas" xmlns:cx="http://schemas.microsoft.com/office/drawing/2014/chartex" xmlns:cx1="http://schemas.microsoft.com/office/drawing/2015/9/8/chartex" xmlns:cx2="http://schemas.microsoft.com/office/drawing/2015/10/21/chartex" xmlns:cx3="http://schemas.microsoft.com/office/drawing/2016/5/9/chartex" xmlns:cx4="http://schemas.microsoft.com/office/drawing/2016/5/10/chartex" xmlns:cx5="http://schemas.microsoft.com/office/drawing/2016/5/11/chartex" xmlns:cx6="http://schemas.microsoft.com/office/drawing/2016/5/12/chartex" xmlns:cx7="http://schemas.microsoft.com/office/drawing/2016/5/13/chartex" xmlns:cx8="http://schemas.microsoft.com/office/drawing/2016/5/14/chartex" xmlns:mc="http://schemas.openxmlformats.org/markup-compatibility/2006" xmlns:aink="http://schemas.microsoft.com/office/drawing/2016/ink" xmlns:am3d="http://schemas.microsoft.com/office/drawing/2017/model3d" xmlns:o="urn:schemas-microsoft-com:office:office" xmlns:r="http://schemas.openxmlformats.org/officeDocument/2006/relationships" xmlns:m="http://schemas.openxmlformats.org/officeDocument/2006/math" xmlns:v="urn:schemas-microsoft-com:vml" xmlns:wp14="http://schemas.microsoft.com/office/word/2010/wordprocessingDrawing" xmlns:wp="http://schemas.openxmlformats.org/drawingml/2006/wordprocessingDrawing" xmlns:w10="urn:schemas-microsoft-com:office:word" xmlns:w="http://schemas.openxmlformats.org/wordprocessingml/2006/main" xmlns:w14="http://schemas.microsoft.com/office/word/2010/wordml" xmlns:w15="http://schemas.microsoft.com/office/word/2012/wordml" xmlns:w16cid="http://schemas.microsoft.com/office/word/2016/wordml/cid" xmlns:w16se="http://schemas.microsoft.com/office/word/2015/wordml/symex" xmlns:wpg="http://schemas.microsoft.com/office/word/2010/wordprocessingGroup" xmlns:wpi="http://schemas.microsoft.com/office/word/2010/wordprocessingInk" xmlns:wne="http://schemas.microsoft.com/office/word/2006/wordml" xmlns:wps="http://schemas.microsoft.com/office/word/2010/wordprocessingShape" mc:Ignorable="w14 w15 w16se w16cid wp14">
   <w:body>
     <w:p>
       <w:pPr>
@@ -26,6 +26,17 @@
           <w:lang w:val="en-CA"/>
         </w:rPr>
         <w:tab/>
+      </w:r>
+      <w:r>
+        <w:rPr>
+          <w:lang w:val="en-CA"/>
+        </w:rPr>
+        <w:t>&lt;p&gt;</w:t>
+      </w:r>
+      <w:r>
+        <w:rPr>
+          <w:lang w:val="en-CA"/>
+        </w:rPr>
         <w:t>Our task</w:t>
       </w:r>
       <w:r>
@@ -56,7 +67,55 @@
         <w:rPr>
           <w:lang w:val="en-CA"/>
         </w:rPr>
-        <w:t>, also known as game pieces</w:t>
+        <w:t>, also known as game pieces,</w:t>
+      </w:r>
+      <w:r>
+        <w:rPr>
+          <w:lang w:val="en-CA"/>
+        </w:rPr>
+        <w:t xml:space="preserve"> at various </w:t>
+      </w:r>
+      <w:r>
+        <w:rPr>
+          <w:lang w:val="en-CA"/>
+        </w:rPr>
+        <w:t xml:space="preserve">targets. </w:t>
+      </w:r>
+      <w:r>
+        <w:rPr>
+          <w:lang w:val="en-CA"/>
+        </w:rPr>
+        <w:t xml:space="preserve">Initially, the robot can have a width and length of three feet with a height of four feet. </w:t>
+      </w:r>
+      <w:r>
+        <w:rPr>
+          <w:lang w:val="en-CA"/>
+        </w:rPr>
+        <w:t>Once the heat has begun</w:t>
+      </w:r>
+      <w:r>
+        <w:rPr>
+          <w:lang w:val="en-CA"/>
+        </w:rPr>
+        <w:t xml:space="preserve">, the robot can expand to four feet in width and length. </w:t>
+      </w:r>
+      <w:r>
+        <w:rPr>
+          <w:lang w:val="en-CA"/>
+        </w:rPr>
+        <w:t xml:space="preserve">The game </w:t>
+      </w:r>
+      <w:r>
+        <w:rPr>
+          <w:lang w:val="en-CA"/>
+        </w:rPr>
+        <w:t xml:space="preserve">is played </w:t>
+      </w:r>
+      <w:r>
+        <w:rPr>
+          <w:lang w:val="en-CA"/>
+        </w:rPr>
+        <w:t>in teams of two</w:t>
       </w:r>
       <w:r>
         <w:rPr>
@@ -68,60 +127,6 @@
         <w:rPr>
           <w:lang w:val="en-CA"/>
         </w:rPr>
-        <w:t xml:space="preserve"> at various </w:t>
-      </w:r>
-      <w:r>
-        <w:rPr>
-          <w:lang w:val="en-CA"/>
-        </w:rPr>
-        <w:t xml:space="preserve">targets. </w:t>
-      </w:r>
-      <w:r>
-        <w:rPr>
-          <w:lang w:val="en-CA"/>
-        </w:rPr>
-        <w:t xml:space="preserve">Initially, the robot can have a width and length of three feet with a height of four feet. </w:t>
-      </w:r>
-      <w:r>
-        <w:rPr>
-          <w:lang w:val="en-CA"/>
-        </w:rPr>
-        <w:t>Once the heat has begun</w:t>
-      </w:r>
-      <w:r>
-        <w:rPr>
-          <w:lang w:val="en-CA"/>
-        </w:rPr>
-        <w:t xml:space="preserve">, the robot can expand to four feet in width and length. </w:t>
-      </w:r>
-      <w:r>
-        <w:rPr>
-          <w:lang w:val="en-CA"/>
-        </w:rPr>
-        <w:t xml:space="preserve">The game </w:t>
-      </w:r>
-      <w:r>
-        <w:rPr>
-          <w:lang w:val="en-CA"/>
-        </w:rPr>
-        <w:t xml:space="preserve">is played </w:t>
-      </w:r>
-      <w:r>
-        <w:rPr>
-          <w:lang w:val="en-CA"/>
-        </w:rPr>
-        <w:t>in teams of two</w:t>
-      </w:r>
-      <w:r>
-        <w:rPr>
-          <w:lang w:val="en-CA"/>
-        </w:rPr>
-        <w:t>,</w:t>
-      </w:r>
-      <w:r>
-        <w:rPr>
-          <w:lang w:val="en-CA"/>
-        </w:rPr>
         <w:t xml:space="preserve"> who begin on either side of the board</w:t>
       </w:r>
       <w:r>
@@ -164,7 +169,14 @@
         <w:rPr>
           <w:lang w:val="en-CA"/>
         </w:rPr>
-        <w:t xml:space="preserve"> minutes</w:t>
+        <w:t xml:space="preserve"> </w:t>
+      </w:r>
+      <w:proofErr w:type="gramStart"/>
+      <w:r>
+        <w:rPr>
+          <w:lang w:val="en-CA"/>
+        </w:rPr>
+        <w:t>minutes</w:t>
       </w:r>
       <w:r>
         <w:rPr>
@@ -172,6 +184,19 @@
         </w:rPr>
         <w:t>.</w:t>
       </w:r>
+      <w:r>
+        <w:rPr>
+          <w:lang w:val="en-CA"/>
+        </w:rPr>
+        <w:t>&lt;</w:t>
+      </w:r>
+      <w:proofErr w:type="gramEnd"/>
+      <w:r>
+        <w:rPr>
+          <w:lang w:val="en-CA"/>
+        </w:rPr>
+        <w:t>/p&gt;</w:t>
+      </w:r>
     </w:p>
     <w:p>
       <w:pPr>
@@ -184,6 +209,12 @@
         <w:rPr>
           <w:lang w:val="en-CA"/>
         </w:rPr>
+        <w:t>&lt;p&gt;</w:t>
+      </w:r>
+      <w:r>
+        <w:rPr>
+          <w:lang w:val="en-CA"/>
+        </w:rPr>
         <w:t xml:space="preserve">Teams gain points by </w:t>
       </w:r>
       <w:r>
@@ -238,7 +269,21 @@
         <w:rPr>
           <w:lang w:val="en-CA"/>
         </w:rPr>
-        <w:t>corresponding to their teams’ assigned colors in order to obtain 20 points per ball</w:t>
+        <w:t xml:space="preserve">corresponding to their teams’ assigned colors </w:t>
+      </w:r>
+      <w:proofErr w:type="gramStart"/>
+      <w:r>
+        <w:rPr>
+          <w:lang w:val="en-CA"/>
+        </w:rPr>
+        <w:t>in order to</w:t>
+      </w:r>
+      <w:proofErr w:type="gramEnd"/>
+      <w:r>
+        <w:rPr>
+          <w:lang w:val="en-CA"/>
+        </w:rPr>
+        <w:t xml:space="preserve"> obtain 20 points per ball</w:t>
       </w:r>
       <w:r>
         <w:rPr>
@@ -363,6 +408,12 @@
         </w:rPr>
         <w:t xml:space="preserve"> multipliers. </w:t>
       </w:r>
+      <w:r>
+        <w:rPr>
+          <w:lang w:val="en-CA"/>
+        </w:rPr>
+        <w:t>&lt;p&gt;</w:t>
+      </w:r>
     </w:p>
     <w:p>
       <w:pPr>
@@ -375,6 +426,17 @@
           <w:lang w:val="en-CA"/>
         </w:rPr>
         <w:tab/>
+      </w:r>
+      <w:r>
+        <w:rPr>
+          <w:lang w:val="en-CA"/>
+        </w:rPr>
+        <w:t>&lt;p&gt;</w:t>
+      </w:r>
+      <w:r>
+        <w:rPr>
+          <w:lang w:val="en-CA"/>
+        </w:rPr>
         <w:t xml:space="preserve">At the center of the field lies the quad-core which contains two compartments for each team. The quad-core is constantly rotating </w:t>
       </w:r>
       <w:r>
@@ -449,6 +511,20 @@
         </w:rPr>
         <w:t xml:space="preserve"> </w:t>
       </w:r>
+      <w:r>
+        <w:rPr>
+          <w:lang w:val="en-CA"/>
+        </w:rPr>
+        <w:t>&lt;/</w:t>
+      </w:r>
+      <w:bookmarkStart w:id="0" w:name="_GoBack"/>
+      <w:bookmarkEnd w:id="0"/>
+      <w:r>
+        <w:rPr>
+          <w:lang w:val="en-CA"/>
+        </w:rPr>
+        <w:t>p&gt;</w:t>
+      </w:r>
     </w:p>
     <w:p>
       <w:pPr>
@@ -461,6 +537,17 @@
           <w:lang w:val="en-CA"/>
         </w:rPr>
         <w:tab/>
+      </w:r>
+      <w:r>
+        <w:rPr>
+          <w:lang w:val="en-CA"/>
+        </w:rPr>
+        <w:t>&lt;p&gt;</w:t>
+      </w:r>
+      <w:r>
+        <w:rPr>
+          <w:lang w:val="en-CA"/>
+        </w:rPr>
         <w:t>Located on the board are two prisms</w:t>
       </w:r>
       <w:r>
@@ -481,6 +568,12 @@
         </w:rPr>
         <w:t xml:space="preserve">for placing a football in their team’s prism and 30 points for the cylinder. </w:t>
       </w:r>
+      <w:r>
+        <w:rPr>
+          <w:lang w:val="en-CA"/>
+        </w:rPr>
+        <w:t>&lt;/p&gt;</w:t>
+      </w:r>
     </w:p>
     <w:p>
       <w:pPr>
@@ -493,7 +586,26 @@
           <w:lang w:val="en-CA"/>
         </w:rPr>
         <w:tab/>
-        <w:t xml:space="preserve">In order to obtain points during a heat, </w:t>
+      </w:r>
+      <w:r>
+        <w:rPr>
+          <w:lang w:val="en-CA"/>
+        </w:rPr>
+        <w:t>&lt;p&gt;</w:t>
+      </w:r>
+      <w:proofErr w:type="gramStart"/>
+      <w:r>
+        <w:rPr>
+          <w:lang w:val="en-CA"/>
+        </w:rPr>
+        <w:t>In order to</w:t>
+      </w:r>
+      <w:proofErr w:type="gramEnd"/>
+      <w:r>
+        <w:rPr>
+          <w:lang w:val="en-CA"/>
+        </w:rPr>
+        <w:t xml:space="preserve"> obtain points during a heat, </w:t>
       </w:r>
       <w:r>
         <w:rPr>
@@ -531,6 +643,12 @@
         </w:rPr>
         <w:t xml:space="preserve">paired with an inactive robot, that team is rewarded a multiplier of 1.5 to compensate for their team’s incompetence. </w:t>
       </w:r>
+      <w:r>
+        <w:rPr>
+          <w:lang w:val="en-CA"/>
+        </w:rPr>
+        <w:t>&lt;/p&gt;</w:t>
+      </w:r>
     </w:p>
     <w:p>
       <w:pPr>
@@ -548,7 +666,33 @@
         <w:rPr>
           <w:lang w:val="en-CA"/>
         </w:rPr>
-        <w:t>The preliminary rounds decide the ranking for playoffs. The lowest two scores from the preliminary rounds are dropped when calculating each team’s ranking.</w:t>
+        <w:t>&lt;p&gt;</w:t>
+      </w:r>
+      <w:r>
+        <w:rPr>
+          <w:lang w:val="en-CA"/>
+        </w:rPr>
+        <w:t xml:space="preserve">The preliminary rounds decide the ranking for playoffs. The lowest two scores from the preliminary rounds are dropped when calculating each team’s </w:t>
+      </w:r>
+      <w:proofErr w:type="gramStart"/>
+      <w:r>
+        <w:rPr>
+          <w:lang w:val="en-CA"/>
+        </w:rPr>
+        <w:t>ranking.</w:t>
+      </w:r>
+      <w:r>
+        <w:rPr>
+          <w:lang w:val="en-CA"/>
+        </w:rPr>
+        <w:t>&lt;</w:t>
+      </w:r>
+      <w:proofErr w:type="gramEnd"/>
+      <w:r>
+        <w:rPr>
+          <w:lang w:val="en-CA"/>
+        </w:rPr>
+        <w:t>/p&gt;</w:t>
       </w:r>
     </w:p>
     <w:p>
@@ -646,21 +790,7 @@
         <w:rPr>
           <w:lang w:val="en-CA"/>
         </w:rPr>
-        <w:t xml:space="preserve">150 clubs, </w:t>
-      </w:r>
-      <w:proofErr w:type="spellStart"/>
-      <w:r>
-        <w:rPr>
-          <w:lang w:val="en-CA"/>
-        </w:rPr>
-        <w:t>Marianopolis</w:t>
-      </w:r>
-      <w:proofErr w:type="spellEnd"/>
-      <w:r>
-        <w:rPr>
-          <w:lang w:val="en-CA"/>
-        </w:rPr>
-        <w:t xml:space="preserve"> is a private, English </w:t>
+        <w:t xml:space="preserve">150 clubs, Marianopolis is a private, English </w:t>
       </w:r>
       <w:proofErr w:type="spellStart"/>
       <w:r>
@@ -910,15 +1040,7 @@
         <w:rPr>
           <w:lang w:val="en-CA"/>
         </w:rPr>
-        <w:t>(Solution 2). Lastly, our team built custom mounts in order to stabilize the drills used for the shooting mechanism</w:t>
-      </w:r>
-      <w:bookmarkStart w:id="0" w:name="_GoBack"/>
-      <w:bookmarkEnd w:id="0"/>
-      <w:r>
-        <w:rPr>
-          <w:lang w:val="en-CA"/>
-        </w:rPr>
-        <w:t>.</w:t>
+        <w:t>(Solution 2). Lastly, our team built custom mounts in order to stabilize the drills used for the shooting mechanism.</w:t>
       </w:r>
     </w:p>
     <w:sectPr>
@@ -932,7 +1054,7 @@
 </file>
 
 <file path=word/styles.xml><?xml version="1.0" encoding="utf-8"?>
-<w:styles xmlns:mc="http://schemas.openxmlformats.org/markup-compatibility/2006" xmlns:r="http://schemas.openxmlformats.org/officeDocument/2006/relationships" xmlns:w="http://schemas.openxmlformats.org/wordprocessingml/2006/main" xmlns:w14="http://schemas.microsoft.com/office/word/2010/wordml" xmlns:w15="http://schemas.microsoft.com/office/word/2012/wordml" mc:Ignorable="w14 w15">
+<w:styles xmlns:mc="http://schemas.openxmlformats.org/markup-compatibility/2006" xmlns:r="http://schemas.openxmlformats.org/officeDocument/2006/relationships" xmlns:w="http://schemas.openxmlformats.org/wordprocessingml/2006/main" xmlns:w14="http://schemas.microsoft.com/office/word/2010/wordml" xmlns:w15="http://schemas.microsoft.com/office/word/2012/wordml" xmlns:w16cid="http://schemas.microsoft.com/office/word/2016/wordml/cid" xmlns:w16se="http://schemas.microsoft.com/office/word/2015/wordml/symex" mc:Ignorable="w14 w15 w16se w16cid">
   <w:docDefaults>
     <w:rPrDefault>
       <w:rPr>
@@ -944,7 +1066,7 @@
     </w:rPrDefault>
     <w:pPrDefault/>
   </w:docDefaults>
-  <w:latentStyles w:defLockedState="0" w:defUIPriority="99" w:defSemiHidden="0" w:defUnhideWhenUsed="0" w:defQFormat="0" w:count="382">
+  <w:latentStyles w:defLockedState="0" w:defUIPriority="99" w:defSemiHidden="0" w:defUnhideWhenUsed="0" w:defQFormat="0" w:count="375">
     <w:lsdException w:name="Normal" w:uiPriority="0" w:qFormat="1"/>
     <w:lsdException w:name="heading 1" w:uiPriority="9" w:qFormat="1"/>
     <w:lsdException w:name="heading 2" w:semiHidden="1" w:uiPriority="9" w:unhideWhenUsed="1" w:qFormat="1"/>
@@ -1101,15 +1223,6 @@
     <w:lsdException w:name="Balloon Text" w:semiHidden="1" w:unhideWhenUsed="1"/>
     <w:lsdException w:name="Table Grid" w:uiPriority="39"/>
     <w:lsdException w:name="Table Theme" w:semiHidden="1" w:unhideWhenUsed="1"/>
-    <w:lsdException w:name="Note Level 1" w:semiHidden="1" w:unhideWhenUsed="1"/>
-    <w:lsdException w:name="Note Level 2" w:semiHidden="1" w:unhideWhenUsed="1"/>
-    <w:lsdException w:name="Note Level 3" w:semiHidden="1" w:unhideWhenUsed="1"/>
-    <w:lsdException w:name="Note Level 4" w:semiHidden="1" w:unhideWhenUsed="1"/>
-    <w:lsdException w:name="Note Level 5" w:semiHidden="1" w:unhideWhenUsed="1"/>
-    <w:lsdException w:name="Note Level 6" w:semiHidden="1" w:unhideWhenUsed="1"/>
-    <w:lsdException w:name="Note Level 7" w:semiHidden="1" w:unhideWhenUsed="1"/>
-    <w:lsdException w:name="Note Level 8" w:semiHidden="1" w:unhideWhenUsed="1"/>
-    <w:lsdException w:name="Note Level 9" w:semiHidden="1" w:unhideWhenUsed="1"/>
     <w:lsdException w:name="Placeholder Text" w:semiHidden="1"/>
     <w:lsdException w:name="No Spacing" w:uiPriority="1" w:qFormat="1"/>
     <w:lsdException w:name="Light Shading" w:uiPriority="60"/>

</xml_diff>